<commit_message>
addition of registration form
</commit_message>
<xml_diff>
--- a/Html code.docx
+++ b/Html code.docx
@@ -31,6 +31,320 @@
     <w:p>
       <w:r>
         <w:t>&lt;/marquee&gt;</w:t>
+      </w:r>
+    </w:p>
+    <w:p/>
+    <w:p/>
+    <w:p/>
+    <w:p>
+      <w:r>
+        <w:t>PROGRAMMING LANGUAGE</w:t>
+      </w:r>
+    </w:p>
+    <w:p>
+      <w:pPr>
+        <w:pStyle w:val="ListParagraph"/>
+        <w:numPr>
+          <w:ilvl w:val="0"/>
+          <w:numId w:val="1"/>
+        </w:numPr>
+      </w:pPr>
+      <w:r>
+        <w:t>STATEMENT</w:t>
+      </w:r>
+    </w:p>
+    <w:p>
+      <w:pPr>
+        <w:pStyle w:val="ListParagraph"/>
+        <w:numPr>
+          <w:ilvl w:val="0"/>
+          <w:numId w:val="1"/>
+        </w:numPr>
+      </w:pPr>
+      <w:r>
+        <w:t>LOOPS</w:t>
+      </w:r>
+    </w:p>
+    <w:p>
+      <w:pPr>
+        <w:pStyle w:val="ListParagraph"/>
+        <w:numPr>
+          <w:ilvl w:val="0"/>
+          <w:numId w:val="1"/>
+        </w:numPr>
+      </w:pPr>
+      <w:r>
+        <w:t>IF STATEMENT</w:t>
+      </w:r>
+    </w:p>
+    <w:p>
+      <w:pPr>
+        <w:pStyle w:val="ListParagraph"/>
+        <w:numPr>
+          <w:ilvl w:val="0"/>
+          <w:numId w:val="1"/>
+        </w:numPr>
+      </w:pPr>
+      <w:r>
+        <w:t>FUNCTION</w:t>
+      </w:r>
+    </w:p>
+    <w:p/>
+    <w:p>
+      <w:r>
+        <w:t>#</w:t>
+      </w:r>
+      <w:r>
+        <w:t>Sure, here's an example CSS code to display two or more background images on a website:</w:t>
+      </w:r>
+    </w:p>
+    <w:p>
+      <w:r>
+        <w:t>body {</w:t>
+      </w:r>
+    </w:p>
+    <w:p>
+      <w:r>
+        <w:t xml:space="preserve">  margin: 0;</w:t>
+      </w:r>
+    </w:p>
+    <w:p>
+      <w:r>
+        <w:t xml:space="preserve">  padding: 0;</w:t>
+      </w:r>
+    </w:p>
+    <w:p>
+      <w:r>
+        <w:t xml:space="preserve">  background-image: </w:t>
+      </w:r>
+      <w:proofErr w:type="spellStart"/>
+      <w:r>
+        <w:t>url</w:t>
+      </w:r>
+      <w:proofErr w:type="spellEnd"/>
+      <w:r>
+        <w:t xml:space="preserve">('image1.jpg'), </w:t>
+      </w:r>
+      <w:proofErr w:type="spellStart"/>
+      <w:r>
+        <w:t>url</w:t>
+      </w:r>
+      <w:proofErr w:type="spellEnd"/>
+      <w:r>
+        <w:t>('image2.jpg');</w:t>
+      </w:r>
+    </w:p>
+    <w:p>
+      <w:r>
+        <w:t xml:space="preserve">  background-size: cover, cover;</w:t>
+      </w:r>
+    </w:p>
+    <w:p>
+      <w:r>
+        <w:t xml:space="preserve">  background-position: center, center;</w:t>
+      </w:r>
+    </w:p>
+    <w:p>
+      <w:r>
+        <w:t xml:space="preserve">  background-repeat: no-repeat, no-repeat;</w:t>
+      </w:r>
+    </w:p>
+    <w:p>
+      <w:r>
+        <w:t xml:space="preserve">  background-attachment: fixed, fixed;</w:t>
+      </w:r>
+    </w:p>
+    <w:p>
+      <w:r>
+        <w:t xml:space="preserve">  height: 100vh;</w:t>
+      </w:r>
+    </w:p>
+    <w:p>
+      <w:r>
+        <w:t>}</w:t>
+      </w:r>
+    </w:p>
+    <w:p/>
+    <w:p/>
+    <w:p>
+      <w:r>
+        <w:t>#</w:t>
+      </w:r>
+      <w:r>
+        <w:t>To make the background images change over a specific period of time, you can use CSS animations. Here's an example:</w:t>
+      </w:r>
+    </w:p>
+    <w:p>
+      <w:r>
+        <w:t>body {</w:t>
+      </w:r>
+    </w:p>
+    <w:p>
+      <w:r>
+        <w:t xml:space="preserve">  margin: 0;</w:t>
+      </w:r>
+    </w:p>
+    <w:p>
+      <w:r>
+        <w:lastRenderedPageBreak/>
+        <w:t xml:space="preserve">  padding: 0;</w:t>
+      </w:r>
+    </w:p>
+    <w:p>
+      <w:r>
+        <w:t xml:space="preserve">  height: 100vh;</w:t>
+      </w:r>
+    </w:p>
+    <w:p>
+      <w:r>
+        <w:t xml:space="preserve">  animation: </w:t>
+      </w:r>
+      <w:proofErr w:type="spellStart"/>
+      <w:r>
+        <w:t>backgroundChange</w:t>
+      </w:r>
+      <w:proofErr w:type="spellEnd"/>
+      <w:r>
+        <w:t xml:space="preserve"> 20s infinite linear;</w:t>
+      </w:r>
+    </w:p>
+    <w:p>
+      <w:r>
+        <w:t xml:space="preserve">  background-size: cover;</w:t>
+      </w:r>
+    </w:p>
+    <w:p>
+      <w:r>
+        <w:t xml:space="preserve">  background-position: center;</w:t>
+      </w:r>
+    </w:p>
+    <w:p>
+      <w:r>
+        <w:t xml:space="preserve">  background-repeat: no-repeat;</w:t>
+      </w:r>
+    </w:p>
+    <w:p>
+      <w:r>
+        <w:t>}</w:t>
+      </w:r>
+    </w:p>
+    <w:p/>
+    <w:p>
+      <w:r>
+        <w:t>@</w:t>
+      </w:r>
+      <w:proofErr w:type="spellStart"/>
+      <w:r>
+        <w:t>keyframes</w:t>
+      </w:r>
+      <w:proofErr w:type="spellEnd"/>
+      <w:r>
+        <w:t xml:space="preserve"> </w:t>
+      </w:r>
+      <w:proofErr w:type="spellStart"/>
+      <w:r>
+        <w:t>backgroundChange</w:t>
+      </w:r>
+      <w:proofErr w:type="spellEnd"/>
+      <w:r>
+        <w:t xml:space="preserve"> {</w:t>
+      </w:r>
+    </w:p>
+    <w:p>
+      <w:r>
+        <w:t xml:space="preserve">  0% {</w:t>
+      </w:r>
+    </w:p>
+    <w:p>
+      <w:r>
+        <w:t xml:space="preserve">    background-image: </w:t>
+      </w:r>
+      <w:proofErr w:type="spellStart"/>
+      <w:r>
+        <w:t>url</w:t>
+      </w:r>
+      <w:proofErr w:type="spellEnd"/>
+      <w:r>
+        <w:t>('image1.jpg');</w:t>
+      </w:r>
+    </w:p>
+    <w:p>
+      <w:r>
+        <w:t xml:space="preserve">  }</w:t>
+      </w:r>
+    </w:p>
+    <w:p>
+      <w:r>
+        <w:t xml:space="preserve">  33% {</w:t>
+      </w:r>
+    </w:p>
+    <w:p>
+      <w:r>
+        <w:t xml:space="preserve">    background-image: </w:t>
+      </w:r>
+      <w:proofErr w:type="spellStart"/>
+      <w:r>
+        <w:t>url</w:t>
+      </w:r>
+      <w:proofErr w:type="spellEnd"/>
+      <w:r>
+        <w:t>('image2.jpg');</w:t>
+      </w:r>
+    </w:p>
+    <w:p>
+      <w:r>
+        <w:t xml:space="preserve">  }</w:t>
+      </w:r>
+    </w:p>
+    <w:p>
+      <w:r>
+        <w:t xml:space="preserve">  66% {</w:t>
+      </w:r>
+    </w:p>
+    <w:p>
+      <w:r>
+        <w:t xml:space="preserve">    background-image: </w:t>
+      </w:r>
+      <w:proofErr w:type="spellStart"/>
+      <w:r>
+        <w:t>url</w:t>
+      </w:r>
+      <w:proofErr w:type="spellEnd"/>
+      <w:r>
+        <w:t>('image3.jpg');</w:t>
+      </w:r>
+    </w:p>
+    <w:p>
+      <w:r>
+        <w:t xml:space="preserve">  }</w:t>
+      </w:r>
+    </w:p>
+    <w:p>
+      <w:r>
+        <w:t xml:space="preserve">  100% {</w:t>
+      </w:r>
+    </w:p>
+    <w:p>
+      <w:r>
+        <w:t xml:space="preserve">    background-image: </w:t>
+      </w:r>
+      <w:proofErr w:type="spellStart"/>
+      <w:r>
+        <w:t>url</w:t>
+      </w:r>
+      <w:proofErr w:type="spellEnd"/>
+      <w:r>
+        <w:t>('image1.jpg');</w:t>
+      </w:r>
+    </w:p>
+    <w:p>
+      <w:r>
+        <w:t xml:space="preserve">  }</w:t>
+      </w:r>
+    </w:p>
+    <w:p>
+      <w:r>
+        <w:t>}</w:t>
       </w:r>
       <w:bookmarkStart w:id="0" w:name="_GoBack"/>
       <w:bookmarkEnd w:id="0"/>
@@ -43,6 +357,127 @@
     </w:sectPr>
   </w:body>
 </w:document>
+</file>
+
+<file path=word/numbering.xml><?xml version="1.0" encoding="utf-8"?>
+<w:numbering xmlns:wpc="http://schemas.microsoft.com/office/word/2010/wordprocessingCanvas" xmlns:cx="http://schemas.microsoft.com/office/drawing/2014/chartex" xmlns:mc="http://schemas.openxmlformats.org/markup-compatibility/2006" xmlns:o="urn:schemas-microsoft-com:office:office" xmlns:r="http://schemas.openxmlformats.org/officeDocument/2006/relationships" xmlns:m="http://schemas.openxmlformats.org/officeDocument/2006/math" xmlns:v="urn:schemas-microsoft-com:vml" xmlns:wp14="http://schemas.microsoft.com/office/word/2010/wordprocessingDrawing" xmlns:wp="http://schemas.openxmlformats.org/drawingml/2006/wordprocessingDrawing" xmlns:w10="urn:schemas-microsoft-com:office:word" xmlns:w="http://schemas.openxmlformats.org/wordprocessingml/2006/main" xmlns:w14="http://schemas.microsoft.com/office/word/2010/wordml" xmlns:w15="http://schemas.microsoft.com/office/word/2012/wordml" xmlns:w16se="http://schemas.microsoft.com/office/word/2015/wordml/symex" xmlns:wpg="http://schemas.microsoft.com/office/word/2010/wordprocessingGroup" xmlns:wpi="http://schemas.microsoft.com/office/word/2010/wordprocessingInk" xmlns:wne="http://schemas.microsoft.com/office/word/2006/wordml" xmlns:wps="http://schemas.microsoft.com/office/word/2010/wordprocessingShape" mc:Ignorable="w14 w15 w16se wp14">
+  <w:abstractNum w:abstractNumId="0" w15:restartNumberingAfterBreak="0">
+    <w:nsid w:val="1FE301F8"/>
+    <w:multiLevelType w:val="hybridMultilevel"/>
+    <w:tmpl w:val="5198984A"/>
+    <w:lvl w:ilvl="0" w:tplc="04090001">
+      <w:start w:val="1"/>
+      <w:numFmt w:val="bullet"/>
+      <w:lvlText w:val=""/>
+      <w:lvlJc w:val="left"/>
+      <w:pPr>
+        <w:ind w:left="720" w:hanging="360"/>
+      </w:pPr>
+      <w:rPr>
+        <w:rFonts w:ascii="Symbol" w:hAnsi="Symbol" w:hint="default"/>
+      </w:rPr>
+    </w:lvl>
+    <w:lvl w:ilvl="1" w:tplc="04090003" w:tentative="1">
+      <w:start w:val="1"/>
+      <w:numFmt w:val="bullet"/>
+      <w:lvlText w:val="o"/>
+      <w:lvlJc w:val="left"/>
+      <w:pPr>
+        <w:ind w:left="1440" w:hanging="360"/>
+      </w:pPr>
+      <w:rPr>
+        <w:rFonts w:ascii="Courier New" w:hAnsi="Courier New" w:cs="Courier New" w:hint="default"/>
+      </w:rPr>
+    </w:lvl>
+    <w:lvl w:ilvl="2" w:tplc="04090005" w:tentative="1">
+      <w:start w:val="1"/>
+      <w:numFmt w:val="bullet"/>
+      <w:lvlText w:val=""/>
+      <w:lvlJc w:val="left"/>
+      <w:pPr>
+        <w:ind w:left="2160" w:hanging="360"/>
+      </w:pPr>
+      <w:rPr>
+        <w:rFonts w:ascii="Wingdings" w:hAnsi="Wingdings" w:hint="default"/>
+      </w:rPr>
+    </w:lvl>
+    <w:lvl w:ilvl="3" w:tplc="04090001" w:tentative="1">
+      <w:start w:val="1"/>
+      <w:numFmt w:val="bullet"/>
+      <w:lvlText w:val=""/>
+      <w:lvlJc w:val="left"/>
+      <w:pPr>
+        <w:ind w:left="2880" w:hanging="360"/>
+      </w:pPr>
+      <w:rPr>
+        <w:rFonts w:ascii="Symbol" w:hAnsi="Symbol" w:hint="default"/>
+      </w:rPr>
+    </w:lvl>
+    <w:lvl w:ilvl="4" w:tplc="04090003" w:tentative="1">
+      <w:start w:val="1"/>
+      <w:numFmt w:val="bullet"/>
+      <w:lvlText w:val="o"/>
+      <w:lvlJc w:val="left"/>
+      <w:pPr>
+        <w:ind w:left="3600" w:hanging="360"/>
+      </w:pPr>
+      <w:rPr>
+        <w:rFonts w:ascii="Courier New" w:hAnsi="Courier New" w:cs="Courier New" w:hint="default"/>
+      </w:rPr>
+    </w:lvl>
+    <w:lvl w:ilvl="5" w:tplc="04090005" w:tentative="1">
+      <w:start w:val="1"/>
+      <w:numFmt w:val="bullet"/>
+      <w:lvlText w:val=""/>
+      <w:lvlJc w:val="left"/>
+      <w:pPr>
+        <w:ind w:left="4320" w:hanging="360"/>
+      </w:pPr>
+      <w:rPr>
+        <w:rFonts w:ascii="Wingdings" w:hAnsi="Wingdings" w:hint="default"/>
+      </w:rPr>
+    </w:lvl>
+    <w:lvl w:ilvl="6" w:tplc="04090001" w:tentative="1">
+      <w:start w:val="1"/>
+      <w:numFmt w:val="bullet"/>
+      <w:lvlText w:val=""/>
+      <w:lvlJc w:val="left"/>
+      <w:pPr>
+        <w:ind w:left="5040" w:hanging="360"/>
+      </w:pPr>
+      <w:rPr>
+        <w:rFonts w:ascii="Symbol" w:hAnsi="Symbol" w:hint="default"/>
+      </w:rPr>
+    </w:lvl>
+    <w:lvl w:ilvl="7" w:tplc="04090003" w:tentative="1">
+      <w:start w:val="1"/>
+      <w:numFmt w:val="bullet"/>
+      <w:lvlText w:val="o"/>
+      <w:lvlJc w:val="left"/>
+      <w:pPr>
+        <w:ind w:left="5760" w:hanging="360"/>
+      </w:pPr>
+      <w:rPr>
+        <w:rFonts w:ascii="Courier New" w:hAnsi="Courier New" w:cs="Courier New" w:hint="default"/>
+      </w:rPr>
+    </w:lvl>
+    <w:lvl w:ilvl="8" w:tplc="04090005" w:tentative="1">
+      <w:start w:val="1"/>
+      <w:numFmt w:val="bullet"/>
+      <w:lvlText w:val=""/>
+      <w:lvlJc w:val="left"/>
+      <w:pPr>
+        <w:ind w:left="6480" w:hanging="360"/>
+      </w:pPr>
+      <w:rPr>
+        <w:rFonts w:ascii="Wingdings" w:hAnsi="Wingdings" w:hint="default"/>
+      </w:rPr>
+    </w:lvl>
+  </w:abstractNum>
+  <w:num w:numId="1">
+    <w:abstractNumId w:val="0"/>
+  </w:num>
+</w:numbering>
 </file>
 
 <file path=word/styles.xml><?xml version="1.0" encoding="utf-8"?>
@@ -466,6 +901,17 @@
     <w:semiHidden/>
     <w:unhideWhenUsed/>
   </w:style>
+  <w:style w:type="paragraph" w:styleId="ListParagraph">
+    <w:name w:val="List Paragraph"/>
+    <w:basedOn w:val="Normal"/>
+    <w:uiPriority w:val="34"/>
+    <w:qFormat/>
+    <w:rsid w:val="00C35377"/>
+    <w:pPr>
+      <w:ind w:left="720"/>
+      <w:contextualSpacing/>
+    </w:pPr>
+  </w:style>
 </w:styles>
 </file>
 

</xml_diff>